<commit_message>
added components list and update progammaVanEisen
</commit_message>
<xml_diff>
--- a/proftaak/documentatie/versies_programma_van_eisen/91947_BrowserBuddies_ExPVB25604_ProgrammaVanEisen_Pog1_Ver7.docx
+++ b/proftaak/documentatie/versies_programma_van_eisen/91947_BrowserBuddies_ExPVB25604_ProgrammaVanEisen_Pog1_Ver7.docx
@@ -61,6 +61,7 @@
           <w:showingPlcHdr/>
           <w:text/>
         </w:sdtPr>
+        <w:sdtEndPr/>
         <w:sdtContent>
           <w:r>
             <w:rPr>
@@ -136,6 +137,7 @@
                 </w:placeholder>
                 <w:text/>
               </w:sdtPr>
+              <w:sdtEndPr/>
               <w:sdtContent>
                 <w:r>
                   <w:t>5</w:t>
@@ -185,6 +187,7 @@
                 </w:placeholder>
                 <w:text/>
               </w:sdtPr>
+              <w:sdtEndPr/>
               <w:sdtContent>
                 <w:r>
                   <w:rPr>
@@ -239,6 +242,7 @@
                 </w:placeholder>
                 <w:text/>
               </w:sdtPr>
+              <w:sdtEndPr/>
               <w:sdtContent>
                 <w:r>
                   <w:t>15/05/2024</w:t>
@@ -570,13 +574,8 @@
               <w:cnfStyle w:val="000000100000" w:firstRow="0" w:lastRow="0" w:firstColumn="0" w:lastColumn="0" w:oddVBand="0" w:evenVBand="0" w:oddHBand="1" w:evenHBand="0" w:firstRowFirstColumn="0" w:firstRowLastColumn="0" w:lastRowFirstColumn="0" w:lastRowLastColumn="0"/>
             </w:pPr>
             <w:r>
-              <w:t xml:space="preserve">Ian </w:t>
-            </w:r>
-            <w:proofErr w:type="spellStart"/>
-            <w:r>
-              <w:t>waals</w:t>
-            </w:r>
-            <w:proofErr w:type="spellEnd"/>
+              <w:t>Ian waals</w:t>
+            </w:r>
           </w:p>
         </w:tc>
         <w:tc>
@@ -9080,7 +9079,7 @@
                 <w:b w:val="0"/>
                 <w:color w:val="auto"/>
               </w:rPr>
-              <w:t>20m</w:t>
+              <w:t>4 uur</w:t>
             </w:r>
           </w:p>
         </w:tc>
@@ -9102,19 +9101,13 @@
           <w:p/>
           <w:p>
             <w:r>
-              <w:t>Wil</w:t>
-            </w:r>
-            <w:r>
-              <w:t xml:space="preserve"> ik de casino game ‘mines’ kunnen spelen </w:t>
+              <w:t xml:space="preserve">Wil ik de casino game ‘mines’ kunnen spelen </w:t>
             </w:r>
           </w:p>
           <w:p/>
           <w:p>
             <w:r>
-              <w:t>Zodat</w:t>
-            </w:r>
-            <w:r>
-              <w:t xml:space="preserve"> ik een alternatief spel heb naast de slot machine.</w:t>
+              <w:t>Zodat ik een alternatief spel heb naast de slot machine.</w:t>
             </w:r>
           </w:p>
         </w:tc>
@@ -9290,7 +9283,7 @@
                 <w:b w:val="0"/>
                 <w:color w:val="auto"/>
               </w:rPr>
-              <w:t>20m</w:t>
+              <w:t>30m</w:t>
             </w:r>
           </w:p>
         </w:tc>
@@ -9312,19 +9305,13 @@
           <w:p/>
           <w:p>
             <w:r>
-              <w:t>Wil</w:t>
-            </w:r>
-            <w:r>
-              <w:t xml:space="preserve"> ik de regels en uitleg van de game ‘mines’ kunnen lezen </w:t>
+              <w:t xml:space="preserve">Wil ik de regels en uitleg van de game ‘mines’ kunnen lezen </w:t>
             </w:r>
           </w:p>
           <w:p/>
           <w:p>
             <w:r>
-              <w:t>Zodat</w:t>
-            </w:r>
-            <w:r>
-              <w:t xml:space="preserve"> ik weet hoe ik het spel moet spelen.</w:t>
+              <w:t>Zodat ik weet hoe ik het spel moet spelen.</w:t>
             </w:r>
           </w:p>
         </w:tc>
@@ -9500,7 +9487,7 @@
                 <w:b w:val="0"/>
                 <w:color w:val="auto"/>
               </w:rPr>
-              <w:t>20m</w:t>
+              <w:t>10m</w:t>
             </w:r>
           </w:p>
         </w:tc>
@@ -9522,19 +9509,13 @@
           <w:p/>
           <w:p>
             <w:r>
-              <w:t>Wil</w:t>
-            </w:r>
-            <w:r>
-              <w:t xml:space="preserve"> ik mijn inzet kunnen plaatsen voordat ik de game ‘mines’ speel </w:t>
+              <w:t xml:space="preserve">Wil ik mijn inzet kunnen plaatsen voordat ik de game ‘mines’ speel </w:t>
             </w:r>
           </w:p>
           <w:p/>
           <w:p>
             <w:r>
-              <w:t>Zodat</w:t>
-            </w:r>
-            <w:r>
-              <w:t xml:space="preserve"> ik kan bepalen hoeveel </w:t>
+              <w:t xml:space="preserve">Zodat ik kan bepalen hoeveel </w:t>
             </w:r>
             <w:proofErr w:type="spellStart"/>
             <w:r>
@@ -9968,19 +9949,24 @@
           <w:p/>
           <w:p>
             <w:r>
-              <w:t>Wil</w:t>
-            </w:r>
-            <w:r>
-              <w:t xml:space="preserve"> ik dat het correcte aantal muntjes wordt uitgespuugd wanneer ik op de cash-out knop druk </w:t>
+              <w:t xml:space="preserve">Wil ik dat het correcte aantal muntjes wordt </w:t>
+            </w:r>
+            <w:proofErr w:type="gramStart"/>
+            <w:r>
+              <w:t xml:space="preserve">toegevoegd </w:t>
+            </w:r>
+            <w:r>
+              <w:t xml:space="preserve"> wanneer</w:t>
+            </w:r>
+            <w:proofErr w:type="gramEnd"/>
+            <w:r>
+              <w:t xml:space="preserve"> ik op de cash-out knop druk </w:t>
             </w:r>
           </w:p>
           <w:p/>
           <w:p>
             <w:r>
-              <w:t>Zodat</w:t>
-            </w:r>
-            <w:r>
-              <w:t xml:space="preserve"> ik de juiste beloning ontvang voor mijn </w:t>
+              <w:t xml:space="preserve">Zodat ik de juiste beloning ontvang voor mijn </w:t>
             </w:r>
             <w:proofErr w:type="spellStart"/>
             <w:r>
@@ -10188,7 +10174,7 @@
                 <w:b w:val="0"/>
                 <w:color w:val="auto"/>
               </w:rPr>
-              <w:t>20m</w:t>
+              <w:t>40m</w:t>
             </w:r>
           </w:p>
         </w:tc>
@@ -10210,19 +10196,13 @@
           <w:p/>
           <w:p>
             <w:r>
-              <w:t>Wil</w:t>
-            </w:r>
-            <w:r>
-              <w:t xml:space="preserve"> ik de cash-out functie met de cash-out knop integreren </w:t>
+              <w:t xml:space="preserve">Wil ik de cash-out functie met de cash-out knop integreren </w:t>
             </w:r>
           </w:p>
           <w:p/>
           <w:p>
             <w:r>
-              <w:t>Zodat</w:t>
-            </w:r>
-            <w:r>
-              <w:t xml:space="preserve"> het systeem weet wanneer het muntjes moet uitspugen.</w:t>
+              <w:t>Zodat het systeem weet wanneer het muntjes moet uitspugen.</w:t>
             </w:r>
           </w:p>
         </w:tc>
@@ -10398,25 +10378,15 @@
             <w:pPr>
               <w:rPr>
                 <w:b w:val="0"/>
-                <w:i/>
-                <w:iCs/>
-                <w:color w:val="auto"/>
-              </w:rPr>
-            </w:pPr>
-          </w:p>
-          <w:p>
-            <w:pPr>
-              <w:rPr>
-                <w:b w:val="0"/>
-                <w:color w:val="auto"/>
-              </w:rPr>
-            </w:pPr>
-            <w:r>
-              <w:rPr>
-                <w:b w:val="0"/>
-                <w:color w:val="auto"/>
-              </w:rPr>
-              <w:t>20m</w:t>
+                <w:color w:val="auto"/>
+              </w:rPr>
+            </w:pPr>
+            <w:r>
+              <w:rPr>
+                <w:b w:val="0"/>
+                <w:color w:val="auto"/>
+              </w:rPr>
+              <w:t>40m</w:t>
             </w:r>
           </w:p>
         </w:tc>
@@ -10438,19 +10408,13 @@
           <w:p/>
           <w:p>
             <w:r>
-              <w:t>Wil</w:t>
-            </w:r>
-            <w:r>
-              <w:t xml:space="preserve"> ik dat de muntjes worden uitgespuugd door een servomotor </w:t>
+              <w:t xml:space="preserve">Wil ik dat de muntjes worden uitgespuugd door een servomotor </w:t>
             </w:r>
           </w:p>
           <w:p/>
           <w:p>
             <w:r>
-              <w:t>Zodat</w:t>
-            </w:r>
-            <w:r>
-              <w:t xml:space="preserve"> het uitbetalingssysteem automatisch werkt.</w:t>
+              <w:t>Zodat het uitbetalingssysteem automatisch werkt.</w:t>
             </w:r>
           </w:p>
         </w:tc>
@@ -10635,7 +10599,7 @@
                 <w:b w:val="0"/>
                 <w:color w:val="auto"/>
               </w:rPr>
-              <w:t>20m</w:t>
+              <w:t>1uur</w:t>
             </w:r>
           </w:p>
         </w:tc>
@@ -10657,19 +10621,13 @@
           <w:p/>
           <w:p>
             <w:r>
-              <w:t>Wil</w:t>
-            </w:r>
-            <w:r>
-              <w:t xml:space="preserve"> ik de servomotor correct programmeren om het juiste aantal muntjes uit te spugen wanneer de cash-out knop wordt ingedrukt </w:t>
+              <w:t xml:space="preserve">Wil ik de servomotor correct programmeren om het juiste aantal muntjes uit te spugen wanneer de cash-out knop wordt ingedrukt </w:t>
             </w:r>
           </w:p>
           <w:p/>
           <w:p>
             <w:r>
-              <w:t>Zodat</w:t>
-            </w:r>
-            <w:r>
-              <w:t xml:space="preserve"> de speler zijn exacte beloning ontvangt.</w:t>
+              <w:t>Zodat de speler zijn exacte beloning ontvangt.</w:t>
             </w:r>
           </w:p>
         </w:tc>
@@ -11025,6 +10983,7 @@
           <w:docPartUnique/>
         </w:docPartObj>
       </w:sdtPr>
+      <w:sdtEndPr/>
       <w:sdtContent>
         <w:sdt>
           <w:sdtPr>
@@ -11034,6 +10993,7 @@
               <w:docPartUnique/>
             </w:docPartObj>
           </w:sdtPr>
+          <w:sdtEndPr/>
           <w:sdtContent>
             <w:r>
               <w:rPr>
@@ -11240,6 +11200,7 @@
           <w:docPartUnique/>
         </w:docPartObj>
       </w:sdtPr>
+      <w:sdtEndPr/>
       <w:sdtContent>
         <w:r>
           <w:rPr>
@@ -14308,14 +14269,14 @@
     <w:charset w:val="00"/>
     <w:family w:val="swiss"/>
     <w:pitch w:val="variable"/>
-    <w:sig w:usb0="E4002EFF" w:usb1="C000247B" w:usb2="00000009" w:usb3="00000000" w:csb0="000001FF" w:csb1="00000000"/>
+    <w:sig w:usb0="E4002EFF" w:usb1="C200247B" w:usb2="00000009" w:usb3="00000000" w:csb0="000001FF" w:csb1="00000000"/>
   </w:font>
   <w:font w:name="Calibri Light">
     <w:panose1 w:val="020F0302020204030204"/>
     <w:charset w:val="00"/>
     <w:family w:val="swiss"/>
     <w:pitch w:val="variable"/>
-    <w:sig w:usb0="E4002EFF" w:usb1="C000247B" w:usb2="00000009" w:usb3="00000000" w:csb0="000001FF" w:csb1="00000000"/>
+    <w:sig w:usb0="E4002EFF" w:usb1="C200247B" w:usb2="00000009" w:usb3="00000000" w:csb0="000001FF" w:csb1="00000000"/>
   </w:font>
   <w:font w:name="MS Gothic">
     <w:altName w:val="ＭＳ ゴシック"/>
@@ -14362,7 +14323,6 @@
   </w:font>
   <w:font w:name="Yu Mincho">
     <w:altName w:val="游明朝"/>
-    <w:panose1 w:val="02020400000000000000"/>
     <w:charset w:val="80"/>
     <w:family w:val="roman"/>
     <w:pitch w:val="variable"/>
@@ -14414,6 +14374,7 @@
     <w:rsid w:val="00D028B4"/>
     <w:rsid w:val="00D37E11"/>
     <w:rsid w:val="00DC41BB"/>
+    <w:rsid w:val="00E227EE"/>
     <w:rsid w:val="00ED5750"/>
     <w:rsid w:val="00FA25D3"/>
     <w:rsid w:val="00FB2A76"/>
@@ -14433,7 +14394,7 @@
   </m:mathPr>
   <w:themeFontLang w:val="nl-NL" w:eastAsia="ja-JP"/>
   <w:clrSchemeMapping w:bg1="light1" w:t1="dark1" w:bg2="light2" w:t2="dark2" w:accent1="accent1" w:accent2="accent2" w:accent3="accent3" w:accent4="accent4" w:accent5="accent5" w:accent6="accent6" w:hyperlink="hyperlink" w:followedHyperlink="followedHyperlink"/>
-  <w:decimalSymbol w:val="."/>
+  <w:decimalSymbol w:val=","/>
   <w:listSeparator w:val=","/>
   <w15:chartTrackingRefBased/>
 </w:settings>
@@ -15158,32 +15119,10 @@
 </file>
 
 <file path=customXml/item1.xml><?xml version="1.0" encoding="utf-8"?>
-<?mso-contentType ?>
-<FormTemplates xmlns="http://schemas.microsoft.com/sharepoint/v3/contenttype/forms">
-  <Display>DocumentLibraryForm</Display>
-  <Edit>DocumentLibraryForm</Edit>
-  <New>DocumentLibraryForm</New>
-</FormTemplates>
+<b:Sources xmlns:b="http://schemas.openxmlformats.org/officeDocument/2006/bibliography" xmlns="http://schemas.openxmlformats.org/officeDocument/2006/bibliography" SelectedStyle="\APASixthEditionOfficeOnline.xsl" StyleName="APA" Version="6"/>
 </file>
 
 <file path=customXml/item2.xml><?xml version="1.0" encoding="utf-8"?>
-<p:properties xmlns:p="http://schemas.microsoft.com/office/2006/metadata/properties" xmlns:xsi="http://www.w3.org/2001/XMLSchema-instance" xmlns:pc="http://schemas.microsoft.com/office/infopath/2007/PartnerControls">
-  <documentManagement>
-    <jeb5123c558143d5ab1e1526e87a8da0 xmlns="b7e4e9fd-5e36-4299-889f-f6136aff670e">
-      <Terms xmlns="http://schemas.microsoft.com/office/infopath/2007/PartnerControls"/>
-    </jeb5123c558143d5ab1e1526e87a8da0>
-    <_ip_UnifiedCompliancePolicyUIAction xmlns="http://schemas.microsoft.com/sharepoint/v3" xsi:nil="true"/>
-    <lcf76f155ced4ddcb4097134ff3c332f xmlns="b7e4e9fd-5e36-4299-889f-f6136aff670e">
-      <Terms xmlns="http://schemas.microsoft.com/office/infopath/2007/PartnerControls"/>
-    </lcf76f155ced4ddcb4097134ff3c332f>
-    <_ip_UnifiedCompliancePolicyProperties xmlns="http://schemas.microsoft.com/sharepoint/v3" xsi:nil="true"/>
-    <Cohort xmlns="b7e4e9fd-5e36-4299-889f-f6136aff670e" xsi:nil="true"/>
-    <TaxCatchAll xmlns="fbafb59e-d651-4668-8e65-f7f85ceca18b" xsi:nil="true"/>
-  </documentManagement>
-</p:properties>
-</file>
-
-<file path=customXml/item3.xml><?xml version="1.0" encoding="utf-8"?>
 <ct:contentTypeSchema xmlns:ct="http://schemas.microsoft.com/office/2006/metadata/contentType" xmlns:ma="http://schemas.microsoft.com/office/2006/metadata/properties/metaAttributes" ct:_="" ma:_="" ma:contentTypeName="Document" ma:contentTypeID="0x0101000C5151218AB56640BDBA68249A073511" ma:contentTypeVersion="32" ma:contentTypeDescription="Een nieuw document maken." ma:contentTypeScope="" ma:versionID="7e9fb552f0d596c71ebc189192e78dd5">
   <xsd:schema xmlns:xsd="http://www.w3.org/2001/XMLSchema" xmlns:xs="http://www.w3.org/2001/XMLSchema" xmlns:p="http://schemas.microsoft.com/office/2006/metadata/properties" xmlns:ns1="http://schemas.microsoft.com/sharepoint/v3" xmlns:ns2="b7e4e9fd-5e36-4299-889f-f6136aff670e" xmlns:ns3="fbafb59e-d651-4668-8e65-f7f85ceca18b" targetNamespace="http://schemas.microsoft.com/office/2006/metadata/properties" ma:root="true" ma:fieldsID="a35d9140d11b55c908d15b80a7e8ea7b" ns1:_="" ns2:_="" ns3:_="">
     <xsd:import namespace="http://schemas.microsoft.com/sharepoint/v3"/>
@@ -15484,31 +15423,41 @@
 </ct:contentTypeSchema>
 </file>
 
+<file path=customXml/item3.xml><?xml version="1.0" encoding="utf-8"?>
+<p:properties xmlns:p="http://schemas.microsoft.com/office/2006/metadata/properties" xmlns:xsi="http://www.w3.org/2001/XMLSchema-instance" xmlns:pc="http://schemas.microsoft.com/office/infopath/2007/PartnerControls">
+  <documentManagement>
+    <jeb5123c558143d5ab1e1526e87a8da0 xmlns="b7e4e9fd-5e36-4299-889f-f6136aff670e">
+      <Terms xmlns="http://schemas.microsoft.com/office/infopath/2007/PartnerControls"/>
+    </jeb5123c558143d5ab1e1526e87a8da0>
+    <_ip_UnifiedCompliancePolicyUIAction xmlns="http://schemas.microsoft.com/sharepoint/v3" xsi:nil="true"/>
+    <lcf76f155ced4ddcb4097134ff3c332f xmlns="b7e4e9fd-5e36-4299-889f-f6136aff670e">
+      <Terms xmlns="http://schemas.microsoft.com/office/infopath/2007/PartnerControls"/>
+    </lcf76f155ced4ddcb4097134ff3c332f>
+    <_ip_UnifiedCompliancePolicyProperties xmlns="http://schemas.microsoft.com/sharepoint/v3" xsi:nil="true"/>
+    <Cohort xmlns="b7e4e9fd-5e36-4299-889f-f6136aff670e" xsi:nil="true"/>
+    <TaxCatchAll xmlns="fbafb59e-d651-4668-8e65-f7f85ceca18b" xsi:nil="true"/>
+  </documentManagement>
+</p:properties>
+</file>
+
 <file path=customXml/item4.xml><?xml version="1.0" encoding="utf-8"?>
-<b:Sources xmlns:b="http://schemas.openxmlformats.org/officeDocument/2006/bibliography" xmlns="http://schemas.openxmlformats.org/officeDocument/2006/bibliography" SelectedStyle="\APASixthEditionOfficeOnline.xsl" StyleName="APA" Version="6"/>
+<?mso-contentType ?>
+<FormTemplates xmlns="http://schemas.microsoft.com/sharepoint/v3/contenttype/forms">
+  <Display>DocumentLibraryForm</Display>
+  <Edit>DocumentLibraryForm</Edit>
+  <New>DocumentLibraryForm</New>
+</FormTemplates>
 </file>
 
 <file path=customXml/itemProps1.xml><?xml version="1.0" encoding="utf-8"?>
-<ds:datastoreItem xmlns:ds="http://schemas.openxmlformats.org/officeDocument/2006/customXml" ds:itemID="{0A40A84B-351E-4840-98F4-E589742AB4BD}">
+<ds:datastoreItem xmlns:ds="http://schemas.openxmlformats.org/officeDocument/2006/customXml" ds:itemID="{84AE4575-E7F0-4318-B2EF-06FA8A886BE0}">
   <ds:schemaRefs>
-    <ds:schemaRef ds:uri="http://schemas.microsoft.com/sharepoint/v3/contenttype/forms"/>
+    <ds:schemaRef ds:uri="http://schemas.openxmlformats.org/officeDocument/2006/bibliography"/>
   </ds:schemaRefs>
 </ds:datastoreItem>
 </file>
 
 <file path=customXml/itemProps2.xml><?xml version="1.0" encoding="utf-8"?>
-<ds:datastoreItem xmlns:ds="http://schemas.openxmlformats.org/officeDocument/2006/customXml" ds:itemID="{7F26A801-F9B6-4CC3-B424-63B0B431BCCF}">
-  <ds:schemaRefs>
-    <ds:schemaRef ds:uri="http://schemas.microsoft.com/office/2006/metadata/properties"/>
-    <ds:schemaRef ds:uri="http://schemas.microsoft.com/office/infopath/2007/PartnerControls"/>
-    <ds:schemaRef ds:uri="b7e4e9fd-5e36-4299-889f-f6136aff670e"/>
-    <ds:schemaRef ds:uri="http://schemas.microsoft.com/sharepoint/v3"/>
-    <ds:schemaRef ds:uri="fbafb59e-d651-4668-8e65-f7f85ceca18b"/>
-  </ds:schemaRefs>
-</ds:datastoreItem>
-</file>
-
-<file path=customXml/itemProps3.xml><?xml version="1.0" encoding="utf-8"?>
 <ds:datastoreItem xmlns:ds="http://schemas.openxmlformats.org/officeDocument/2006/customXml" ds:itemID="{635F7D07-1E9B-417E-A150-1509A3DCB7EA}">
   <ds:schemaRefs>
     <ds:schemaRef ds:uri="http://schemas.microsoft.com/office/2006/metadata/contentType"/>
@@ -15528,10 +15477,22 @@
 </ds:datastoreItem>
 </file>
 
+<file path=customXml/itemProps3.xml><?xml version="1.0" encoding="utf-8"?>
+<ds:datastoreItem xmlns:ds="http://schemas.openxmlformats.org/officeDocument/2006/customXml" ds:itemID="{7F26A801-F9B6-4CC3-B424-63B0B431BCCF}">
+  <ds:schemaRefs>
+    <ds:schemaRef ds:uri="http://schemas.microsoft.com/office/2006/metadata/properties"/>
+    <ds:schemaRef ds:uri="http://schemas.microsoft.com/office/infopath/2007/PartnerControls"/>
+    <ds:schemaRef ds:uri="b7e4e9fd-5e36-4299-889f-f6136aff670e"/>
+    <ds:schemaRef ds:uri="http://schemas.microsoft.com/sharepoint/v3"/>
+    <ds:schemaRef ds:uri="fbafb59e-d651-4668-8e65-f7f85ceca18b"/>
+  </ds:schemaRefs>
+</ds:datastoreItem>
+</file>
+
 <file path=customXml/itemProps4.xml><?xml version="1.0" encoding="utf-8"?>
-<ds:datastoreItem xmlns:ds="http://schemas.openxmlformats.org/officeDocument/2006/customXml" ds:itemID="{84AE4575-E7F0-4318-B2EF-06FA8A886BE0}">
+<ds:datastoreItem xmlns:ds="http://schemas.openxmlformats.org/officeDocument/2006/customXml" ds:itemID="{0A40A84B-351E-4840-98F4-E589742AB4BD}">
   <ds:schemaRefs>
-    <ds:schemaRef ds:uri="http://schemas.openxmlformats.org/officeDocument/2006/bibliography"/>
+    <ds:schemaRef ds:uri="http://schemas.microsoft.com/sharepoint/v3/contenttype/forms"/>
   </ds:schemaRefs>
 </ds:datastoreItem>
 </file>
</xml_diff>